<commit_message>
Modification BDD et MLD
modification des attriburs afin d'eviter la repetitions du nom de la table dans le nom d'attribut
</commit_message>
<xml_diff>
--- a/Presentation Projet IT.docx
+++ b/Presentation Projet IT.docx
@@ -363,7 +363,7 @@
           <w:noProof/>
         </w:rPr>
         <w:pict>
-          <v:rect id="Rectangle 2" o:spid="_x0000_s1027" style="position:absolute;left:0;text-align:left;margin-left:0;margin-top:6.8pt;width:438pt;height:55.05pt;z-index:251658240;visibility:visible;mso-position-horizontal-relative:margin" o:gfxdata="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" o:allowincell="f" stroked="f">
+          <v:rect id="Rectangle 2" o:spid="_x0000_s1027" style="position:absolute;left:0;text-align:left;margin-left:0;margin-top:6.8pt;width:438pt;height:55.05pt;z-index:251661824;visibility:visible;mso-position-horizontal-relative:margin" o:gfxdata="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" o:allowincell="f" stroked="f">
             <v:path arrowok="t"/>
             <v:textbox inset="9pt,0,9pt,0">
               <w:txbxContent>
@@ -2216,7 +2216,42 @@
           <w:rFonts w:ascii="Times New Roman" w:hAnsi="Times New Roman" w:cs="Times New Roman"/>
           <w:b w:val="0"/>
         </w:rPr>
-        <w:t xml:space="preserve">(société civile de placement immobilier) </w:t>
+        <w:t>(S</w:t>
+      </w:r>
+      <w:r>
+        <w:rPr>
+          <w:rFonts w:ascii="Times New Roman" w:hAnsi="Times New Roman" w:cs="Times New Roman"/>
+          <w:b w:val="0"/>
+        </w:rPr>
+        <w:t xml:space="preserve">ociété </w:t>
+      </w:r>
+      <w:r>
+        <w:rPr>
+          <w:rFonts w:ascii="Times New Roman" w:hAnsi="Times New Roman" w:cs="Times New Roman"/>
+          <w:b w:val="0"/>
+        </w:rPr>
+        <w:t>Civile de P</w:t>
+      </w:r>
+      <w:r>
+        <w:rPr>
+          <w:rFonts w:ascii="Times New Roman" w:hAnsi="Times New Roman" w:cs="Times New Roman"/>
+          <w:b w:val="0"/>
+        </w:rPr>
+        <w:t xml:space="preserve">lacement </w:t>
+      </w:r>
+      <w:r>
+        <w:rPr>
+          <w:rFonts w:ascii="Times New Roman" w:hAnsi="Times New Roman" w:cs="Times New Roman"/>
+          <w:b w:val="0"/>
+        </w:rPr>
+        <w:t>I</w:t>
+      </w:r>
+      <w:r>
+        <w:rPr>
+          <w:rFonts w:ascii="Times New Roman" w:hAnsi="Times New Roman" w:cs="Times New Roman"/>
+          <w:b w:val="0"/>
+        </w:rPr>
+        <w:t xml:space="preserve">mmobilier) </w:t>
       </w:r>
       <w:r>
         <w:rPr>
@@ -3020,7 +3055,7 @@
           <w:sz w:val="28"/>
         </w:rPr>
         <w:drawing>
-          <wp:anchor distT="0" distB="0" distL="114300" distR="114300" simplePos="0" relativeHeight="251650048" behindDoc="1" locked="0" layoutInCell="1" allowOverlap="1">
+          <wp:anchor distT="0" distB="0" distL="114300" distR="114300" simplePos="0" relativeHeight="251653632" behindDoc="1" locked="0" layoutInCell="1" allowOverlap="1">
             <wp:simplePos x="0" y="0"/>
             <wp:positionH relativeFrom="column">
               <wp:posOffset>666750</wp:posOffset>
@@ -3097,7 +3132,7 @@
           <w:noProof/>
         </w:rPr>
         <w:drawing>
-          <wp:anchor distT="0" distB="0" distL="114300" distR="114300" simplePos="0" relativeHeight="251652096" behindDoc="0" locked="0" layoutInCell="1" allowOverlap="1" wp14:anchorId="430414C3" wp14:editId="456CD755">
+          <wp:anchor distT="0" distB="0" distL="114300" distR="114300" simplePos="0" relativeHeight="251655680" behindDoc="0" locked="0" layoutInCell="1" allowOverlap="1" wp14:anchorId="430414C3" wp14:editId="456CD755">
             <wp:simplePos x="0" y="0"/>
             <wp:positionH relativeFrom="column">
               <wp:posOffset>205740</wp:posOffset>
@@ -3145,7 +3180,7 @@
           <w:noProof/>
         </w:rPr>
         <w:drawing>
-          <wp:anchor distT="0" distB="0" distL="114300" distR="114300" simplePos="0" relativeHeight="251651072" behindDoc="0" locked="0" layoutInCell="1" allowOverlap="1" wp14:anchorId="4FA443C2" wp14:editId="21848853">
+          <wp:anchor distT="0" distB="0" distL="114300" distR="114300" simplePos="0" relativeHeight="251654656" behindDoc="0" locked="0" layoutInCell="1" allowOverlap="1" wp14:anchorId="4FA443C2" wp14:editId="21848853">
             <wp:simplePos x="0" y="0"/>
             <wp:positionH relativeFrom="column">
               <wp:posOffset>205740</wp:posOffset>
@@ -4086,7 +4121,7 @@
           <w:szCs w:val="22"/>
         </w:rPr>
         <w:drawing>
-          <wp:anchor distT="0" distB="0" distL="114300" distR="114300" simplePos="0" relativeHeight="251653120" behindDoc="0" locked="0" layoutInCell="1" allowOverlap="1">
+          <wp:anchor distT="0" distB="0" distL="114300" distR="114300" simplePos="0" relativeHeight="251656704" behindDoc="0" locked="0" layoutInCell="1" allowOverlap="1">
             <wp:simplePos x="0" y="0"/>
             <wp:positionH relativeFrom="column">
               <wp:posOffset>-3810</wp:posOffset>
@@ -4162,7 +4197,7 @@
           <w:szCs w:val="22"/>
         </w:rPr>
         <w:drawing>
-          <wp:anchor distT="0" distB="0" distL="114300" distR="114300" simplePos="0" relativeHeight="251654144" behindDoc="0" locked="0" layoutInCell="1" allowOverlap="1">
+          <wp:anchor distT="0" distB="0" distL="114300" distR="114300" simplePos="0" relativeHeight="251657728" behindDoc="0" locked="0" layoutInCell="1" allowOverlap="1">
             <wp:simplePos x="0" y="0"/>
             <wp:positionH relativeFrom="column">
               <wp:posOffset>-3810</wp:posOffset>
@@ -4444,7 +4479,7 @@
           <w:szCs w:val="22"/>
         </w:rPr>
         <w:drawing>
-          <wp:anchor distT="0" distB="0" distL="114300" distR="114300" simplePos="0" relativeHeight="251655168" behindDoc="0" locked="0" layoutInCell="1" allowOverlap="1">
+          <wp:anchor distT="0" distB="0" distL="114300" distR="114300" simplePos="0" relativeHeight="251659776" behindDoc="0" locked="0" layoutInCell="1" allowOverlap="1">
             <wp:simplePos x="0" y="0"/>
             <wp:positionH relativeFrom="column">
               <wp:posOffset>-3810</wp:posOffset>
@@ -4516,10 +4551,7 @@
     <w:p/>
     <w:p/>
     <w:p/>
-    <w:p>
-      <w:bookmarkStart w:id="18" w:name="_GoBack"/>
-      <w:bookmarkEnd w:id="18"/>
-    </w:p>
+    <w:p/>
     <w:p>
       <w:pPr>
         <w:pStyle w:val="Titre2"/>
@@ -4534,25 +4566,38 @@
           <w:sz w:val="28"/>
         </w:rPr>
       </w:pPr>
-      <w:bookmarkStart w:id="19" w:name="_Toc498678105"/>
+      <w:bookmarkStart w:id="18" w:name="_Toc498678105"/>
+      <w:r>
+        <w:rPr>
+          <w:rFonts w:ascii="Times New Roman" w:eastAsia="Times New Roman" w:hAnsi="Times New Roman" w:cs="Times New Roman"/>
+          <w:i w:val="0"/>
+          <w:sz w:val="28"/>
+        </w:rPr>
+        <w:lastRenderedPageBreak/>
+        <w:t>Base de données</w:t>
+      </w:r>
+      <w:bookmarkStart w:id="19" w:name="_GoBack"/>
+      <w:bookmarkEnd w:id="18"/>
+      <w:bookmarkEnd w:id="19"/>
+    </w:p>
+    <w:p>
       <w:r>
         <w:rPr>
           <w:noProof/>
         </w:rPr>
-        <w:lastRenderedPageBreak/>
         <w:drawing>
-          <wp:anchor distT="0" distB="0" distL="114300" distR="114300" simplePos="0" relativeHeight="251660288" behindDoc="0" locked="0" layoutInCell="1" allowOverlap="1">
+          <wp:anchor distT="0" distB="0" distL="114300" distR="114300" simplePos="0" relativeHeight="251660800" behindDoc="0" locked="0" layoutInCell="1" allowOverlap="1" wp14:anchorId="537E51B8" wp14:editId="0BE28752">
             <wp:simplePos x="0" y="0"/>
             <wp:positionH relativeFrom="column">
               <wp:posOffset>-3810</wp:posOffset>
             </wp:positionH>
             <wp:positionV relativeFrom="paragraph">
-              <wp:posOffset>563245</wp:posOffset>
+              <wp:posOffset>173355</wp:posOffset>
             </wp:positionV>
-            <wp:extent cx="5400040" cy="4050030"/>
+            <wp:extent cx="5400040" cy="4216400"/>
             <wp:effectExtent l="0" t="0" r="0" b="0"/>
             <wp:wrapTopAndBottom/>
-            <wp:docPr id="10" name="Image 10" descr="https://media.discordapp.net/attachments/380697601424752644/380767630086242305/mcd.jpg?width=640&amp;height=480"/>
+            <wp:docPr id="13" name="Image 13"/>
             <wp:cNvGraphicFramePr>
               <a:graphicFrameLocks xmlns:a="http://schemas.openxmlformats.org/drawingml/2006/main" noChangeAspect="1"/>
             </wp:cNvGraphicFramePr>
@@ -4560,36 +4605,23 @@
               <a:graphicData uri="http://schemas.openxmlformats.org/drawingml/2006/picture">
                 <pic:pic xmlns:pic="http://schemas.openxmlformats.org/drawingml/2006/picture">
                   <pic:nvPicPr>
-                    <pic:cNvPr id="0" name="Picture 10" descr="https://media.discordapp.net/attachments/380697601424752644/380767630086242305/mcd.jpg?width=640&amp;height=480"/>
-                    <pic:cNvPicPr>
-                      <a:picLocks noChangeAspect="1" noChangeArrowheads="1"/>
-                    </pic:cNvPicPr>
+                    <pic:cNvPr id="1" name=""/>
+                    <pic:cNvPicPr/>
                   </pic:nvPicPr>
                   <pic:blipFill>
-                    <a:blip r:embed="rId16">
-                      <a:extLst>
-                        <a:ext uri="{28A0092B-C50C-407E-A947-70E740481C1C}">
-                          <a14:useLocalDpi xmlns:a14="http://schemas.microsoft.com/office/drawing/2010/main" val="0"/>
-                        </a:ext>
-                      </a:extLst>
-                    </a:blip>
-                    <a:srcRect/>
+                    <a:blip r:embed="rId16"/>
                     <a:stretch>
                       <a:fillRect/>
                     </a:stretch>
                   </pic:blipFill>
-                  <pic:spPr bwMode="auto">
+                  <pic:spPr>
                     <a:xfrm>
                       <a:off x="0" y="0"/>
-                      <a:ext cx="5400040" cy="4050030"/>
+                      <a:ext cx="5400040" cy="4216400"/>
                     </a:xfrm>
                     <a:prstGeom prst="rect">
                       <a:avLst/>
                     </a:prstGeom>
-                    <a:noFill/>
-                    <a:ln>
-                      <a:noFill/>
-                    </a:ln>
                   </pic:spPr>
                 </pic:pic>
               </a:graphicData>
@@ -4597,15 +4629,6 @@
           </wp:anchor>
         </w:drawing>
       </w:r>
-      <w:r>
-        <w:rPr>
-          <w:rFonts w:ascii="Times New Roman" w:eastAsia="Times New Roman" w:hAnsi="Times New Roman" w:cs="Times New Roman"/>
-          <w:i w:val="0"/>
-          <w:sz w:val="28"/>
-        </w:rPr>
-        <w:t>Base de données</w:t>
-      </w:r>
-      <w:bookmarkEnd w:id="19"/>
     </w:p>
     <w:p>
       <w:pPr>
@@ -4622,6 +4645,110 @@
     </w:p>
     <w:p>
       <w:pPr>
+        <w:keepLines/>
+        <w:rPr>
+          <w:rFonts w:eastAsia="Times New Roman"/>
+          <w:b/>
+          <w:color w:val="1F497D"/>
+          <w:sz w:val="36"/>
+          <w:szCs w:val="40"/>
+          <w:u w:val="single"/>
+        </w:rPr>
+      </w:pPr>
+    </w:p>
+    <w:p>
+      <w:pPr>
+        <w:keepLines/>
+        <w:rPr>
+          <w:rFonts w:eastAsia="Times New Roman"/>
+          <w:b/>
+          <w:color w:val="1F497D"/>
+          <w:sz w:val="36"/>
+          <w:szCs w:val="40"/>
+          <w:u w:val="single"/>
+        </w:rPr>
+      </w:pPr>
+    </w:p>
+    <w:p>
+      <w:pPr>
+        <w:keepLines/>
+        <w:rPr>
+          <w:rFonts w:eastAsia="Times New Roman"/>
+          <w:b/>
+          <w:color w:val="1F497D"/>
+          <w:sz w:val="36"/>
+          <w:szCs w:val="40"/>
+          <w:u w:val="single"/>
+        </w:rPr>
+      </w:pPr>
+    </w:p>
+    <w:p>
+      <w:pPr>
+        <w:keepLines/>
+        <w:rPr>
+          <w:rFonts w:eastAsia="Times New Roman"/>
+          <w:b/>
+          <w:color w:val="1F497D"/>
+          <w:sz w:val="36"/>
+          <w:szCs w:val="40"/>
+          <w:u w:val="single"/>
+        </w:rPr>
+      </w:pPr>
+    </w:p>
+    <w:p>
+      <w:pPr>
+        <w:keepLines/>
+        <w:rPr>
+          <w:rFonts w:eastAsia="Times New Roman"/>
+          <w:b/>
+          <w:color w:val="1F497D"/>
+          <w:sz w:val="36"/>
+          <w:szCs w:val="40"/>
+          <w:u w:val="single"/>
+        </w:rPr>
+      </w:pPr>
+    </w:p>
+    <w:p>
+      <w:pPr>
+        <w:keepLines/>
+        <w:rPr>
+          <w:rFonts w:eastAsia="Times New Roman"/>
+          <w:b/>
+          <w:color w:val="1F497D"/>
+          <w:sz w:val="36"/>
+          <w:szCs w:val="40"/>
+          <w:u w:val="single"/>
+        </w:rPr>
+      </w:pPr>
+    </w:p>
+    <w:p>
+      <w:pPr>
+        <w:keepLines/>
+        <w:rPr>
+          <w:rFonts w:eastAsia="Times New Roman"/>
+          <w:b/>
+          <w:color w:val="1F497D"/>
+          <w:sz w:val="36"/>
+          <w:szCs w:val="40"/>
+          <w:u w:val="single"/>
+        </w:rPr>
+      </w:pPr>
+    </w:p>
+    <w:p>
+      <w:pPr>
+        <w:keepLines/>
+        <w:rPr>
+          <w:rFonts w:eastAsia="Times New Roman"/>
+          <w:b/>
+          <w:color w:val="1F497D"/>
+          <w:sz w:val="36"/>
+          <w:szCs w:val="40"/>
+          <w:u w:val="single"/>
+        </w:rPr>
+      </w:pPr>
+    </w:p>
+    <w:p>
+      <w:pPr>
         <w:pStyle w:val="Titre2"/>
         <w:numPr>
           <w:ilvl w:val="1"/>
@@ -4637,22 +4764,34 @@
       <w:bookmarkStart w:id="20" w:name="_Toc498678106"/>
       <w:r>
         <w:rPr>
+          <w:rFonts w:ascii="Times New Roman" w:eastAsia="Times New Roman" w:hAnsi="Times New Roman" w:cs="Times New Roman"/>
+          <w:i w:val="0"/>
+          <w:sz w:val="28"/>
+        </w:rPr>
+        <w:lastRenderedPageBreak/>
+        <w:t>MLD</w:t>
+      </w:r>
+      <w:bookmarkEnd w:id="20"/>
+    </w:p>
+    <w:p/>
+    <w:p>
+      <w:r>
+        <w:rPr>
           <w:noProof/>
         </w:rPr>
-        <w:lastRenderedPageBreak/>
         <w:drawing>
-          <wp:anchor distT="0" distB="0" distL="114300" distR="114300" simplePos="0" relativeHeight="251664384" behindDoc="0" locked="0" layoutInCell="1" allowOverlap="1">
+          <wp:anchor distT="0" distB="0" distL="114300" distR="114300" simplePos="0" relativeHeight="251657728" behindDoc="0" locked="0" layoutInCell="1" allowOverlap="1" wp14:anchorId="367FC446" wp14:editId="5F48218B">
             <wp:simplePos x="0" y="0"/>
             <wp:positionH relativeFrom="column">
               <wp:posOffset>-3810</wp:posOffset>
             </wp:positionH>
             <wp:positionV relativeFrom="paragraph">
-              <wp:posOffset>425450</wp:posOffset>
+              <wp:posOffset>-73025</wp:posOffset>
             </wp:positionV>
-            <wp:extent cx="5400040" cy="4050030"/>
+            <wp:extent cx="5400040" cy="4218940"/>
             <wp:effectExtent l="0" t="0" r="0" b="0"/>
             <wp:wrapTopAndBottom/>
-            <wp:docPr id="11" name="Image 11" descr="https://cdn.discordapp.com/attachments/380697601424752644/380841272971231232/MLD.jpg"/>
+            <wp:docPr id="12" name="Image 12"/>
             <wp:cNvGraphicFramePr>
               <a:graphicFrameLocks xmlns:a="http://schemas.openxmlformats.org/drawingml/2006/main" noChangeAspect="1"/>
             </wp:cNvGraphicFramePr>
@@ -4660,36 +4799,23 @@
               <a:graphicData uri="http://schemas.openxmlformats.org/drawingml/2006/picture">
                 <pic:pic xmlns:pic="http://schemas.openxmlformats.org/drawingml/2006/picture">
                   <pic:nvPicPr>
-                    <pic:cNvPr id="0" name="Picture 2" descr="https://cdn.discordapp.com/attachments/380697601424752644/380841272971231232/MLD.jpg"/>
-                    <pic:cNvPicPr>
-                      <a:picLocks noChangeAspect="1" noChangeArrowheads="1"/>
-                    </pic:cNvPicPr>
+                    <pic:cNvPr id="1" name=""/>
+                    <pic:cNvPicPr/>
                   </pic:nvPicPr>
                   <pic:blipFill>
-                    <a:blip r:embed="rId17">
-                      <a:extLst>
-                        <a:ext uri="{28A0092B-C50C-407E-A947-70E740481C1C}">
-                          <a14:useLocalDpi xmlns:a14="http://schemas.microsoft.com/office/drawing/2010/main" val="0"/>
-                        </a:ext>
-                      </a:extLst>
-                    </a:blip>
-                    <a:srcRect/>
+                    <a:blip r:embed="rId17"/>
                     <a:stretch>
                       <a:fillRect/>
                     </a:stretch>
                   </pic:blipFill>
-                  <pic:spPr bwMode="auto">
+                  <pic:spPr>
                     <a:xfrm>
                       <a:off x="0" y="0"/>
-                      <a:ext cx="5400040" cy="4050030"/>
+                      <a:ext cx="5400040" cy="4218940"/>
                     </a:xfrm>
                     <a:prstGeom prst="rect">
                       <a:avLst/>
                     </a:prstGeom>
-                    <a:noFill/>
-                    <a:ln>
-                      <a:noFill/>
-                    </a:ln>
                   </pic:spPr>
                 </pic:pic>
               </a:graphicData>
@@ -4697,17 +4823,7 @@
           </wp:anchor>
         </w:drawing>
       </w:r>
-      <w:r>
-        <w:rPr>
-          <w:rFonts w:ascii="Times New Roman" w:eastAsia="Times New Roman" w:hAnsi="Times New Roman" w:cs="Times New Roman"/>
-          <w:i w:val="0"/>
-          <w:sz w:val="28"/>
-        </w:rPr>
-        <w:t>MLD</w:t>
-      </w:r>
-      <w:bookmarkEnd w:id="20"/>
-    </w:p>
-    <w:p/>
+    </w:p>
     <w:p>
       <w:pPr>
         <w:pStyle w:val="Titre2"/>
@@ -4892,7 +5008,6 @@
           <w:b/>
           <w:bCs/>
         </w:rPr>
-        <w:lastRenderedPageBreak/>
         <w:t>Ajout d’un client :</w:t>
       </w:r>
     </w:p>
@@ -5193,7 +5308,7 @@
         <w:sz w:val="16"/>
         <w:szCs w:val="16"/>
       </w:rPr>
-      <w:t>11</w:t>
+      <w:t>9</w:t>
     </w:r>
     <w:r>
       <w:rPr>
@@ -5286,7 +5401,7 @@
         <v:path o:extrusionok="f" gradientshapeok="t" o:connecttype="rect"/>
         <o:lock v:ext="edit" aspectratio="t"/>
       </v:shapetype>
-      <v:shape id="_x0000_i1028" type="#_x0000_t75" style="width:10.5pt;height:10.5pt" o:bullet="t">
+      <v:shape id="_x0000_i1029" type="#_x0000_t75" style="width:10.5pt;height:10.5pt" o:bullet="t">
         <v:imagedata r:id="rId1" o:title="Word Work File L_412207828"/>
       </v:shape>
     </w:pict>
@@ -10377,7 +10492,7 @@
 </file>
 
 <file path=customXml/itemProps1.xml><?xml version="1.0" encoding="utf-8"?>
-<ds:datastoreItem xmlns:ds="http://schemas.openxmlformats.org/officeDocument/2006/customXml" ds:itemID="{251F3B20-54E2-4755-9DCE-8F7DDC322248}">
+<ds:datastoreItem xmlns:ds="http://schemas.openxmlformats.org/officeDocument/2006/customXml" ds:itemID="{5E8AA4B0-F264-41DA-B3DF-334D1ED63A98}">
   <ds:schemaRefs>
     <ds:schemaRef ds:uri="http://schemas.openxmlformats.org/officeDocument/2006/bibliography"/>
   </ds:schemaRefs>

</xml_diff>

<commit_message>
CheckPoint Compte Rendu 1.1
</commit_message>
<xml_diff>
--- a/Presentation Projet IT.docx
+++ b/Presentation Projet IT.docx
@@ -10,8 +10,6 @@
           <w:color w:val="333399"/>
         </w:rPr>
       </w:pPr>
-      <w:bookmarkStart w:id="0" w:name="_GoBack"/>
-      <w:bookmarkEnd w:id="0"/>
       <w:r>
         <w:rPr>
           <w:noProof/>
@@ -2181,7 +2179,7 @@
           <w:szCs w:val="40"/>
         </w:rPr>
       </w:pPr>
-      <w:bookmarkStart w:id="1" w:name="_Toc498682840"/>
+      <w:bookmarkStart w:id="0" w:name="_Toc498682840"/>
       <w:r>
         <w:rPr>
           <w:sz w:val="36"/>
@@ -2190,7 +2188,7 @@
         <w:lastRenderedPageBreak/>
         <w:t>INTRODUCTION</w:t>
       </w:r>
-      <w:bookmarkEnd w:id="1"/>
+      <w:bookmarkEnd w:id="0"/>
     </w:p>
     <w:p>
       <w:pPr>
@@ -2204,8 +2202,8 @@
           <w:b w:val="0"/>
         </w:rPr>
       </w:pPr>
-      <w:bookmarkStart w:id="2" w:name="_Toc498618687"/>
-      <w:bookmarkStart w:id="3" w:name="_Toc498620479"/>
+      <w:bookmarkStart w:id="1" w:name="_Toc498618687"/>
+      <w:bookmarkStart w:id="2" w:name="_Toc498620479"/>
       <w:r>
         <w:rPr>
           <w:rFonts w:ascii="Times New Roman" w:hAnsi="Times New Roman" w:cs="Times New Roman"/>
@@ -2276,8 +2274,8 @@
         </w:rPr>
         <w:t xml:space="preserve"> des investisseurs.</w:t>
       </w:r>
+      <w:bookmarkEnd w:id="1"/>
       <w:bookmarkEnd w:id="2"/>
-      <w:bookmarkEnd w:id="3"/>
     </w:p>
     <w:p>
       <w:pPr>
@@ -2614,7 +2612,7 @@
           <w:u w:val="single"/>
         </w:rPr>
       </w:pPr>
-      <w:bookmarkStart w:id="4" w:name="_Toc498682841"/>
+      <w:bookmarkStart w:id="3" w:name="_Toc498682841"/>
       <w:r>
         <w:rPr>
           <w:rFonts w:ascii="Times New Roman" w:eastAsia="Times New Roman" w:hAnsi="Times New Roman" w:cs="Times New Roman"/>
@@ -2635,7 +2633,7 @@
         </w:rPr>
         <w:t xml:space="preserve"> générale du projet</w:t>
       </w:r>
-      <w:bookmarkEnd w:id="4"/>
+      <w:bookmarkEnd w:id="3"/>
     </w:p>
     <w:p>
       <w:pPr>
@@ -2650,7 +2648,7 @@
           <w:sz w:val="28"/>
         </w:rPr>
       </w:pPr>
-      <w:bookmarkStart w:id="5" w:name="_Toc498682842"/>
+      <w:bookmarkStart w:id="4" w:name="_Toc498682842"/>
       <w:r>
         <w:rPr>
           <w:rFonts w:ascii="Times New Roman" w:eastAsia="Times New Roman" w:hAnsi="Times New Roman" w:cs="Times New Roman"/>
@@ -2659,7 +2657,7 @@
         </w:rPr>
         <w:t>Contexte</w:t>
       </w:r>
-      <w:bookmarkEnd w:id="5"/>
+      <w:bookmarkEnd w:id="4"/>
     </w:p>
     <w:p>
       <w:pPr>
@@ -2791,7 +2789,7 @@
           <w:sz w:val="28"/>
         </w:rPr>
       </w:pPr>
-      <w:bookmarkStart w:id="6" w:name="_Toc498682843"/>
+      <w:bookmarkStart w:id="5" w:name="_Toc498682843"/>
       <w:r>
         <w:rPr>
           <w:rFonts w:ascii="Times New Roman" w:eastAsia="Times New Roman" w:hAnsi="Times New Roman" w:cs="Times New Roman"/>
@@ -2800,7 +2798,7 @@
         </w:rPr>
         <w:t>Cibles de notre projet</w:t>
       </w:r>
-      <w:bookmarkEnd w:id="6"/>
+      <w:bookmarkEnd w:id="5"/>
     </w:p>
     <w:p>
       <w:pPr>
@@ -2897,9 +2895,9 @@
           <w:sz w:val="28"/>
         </w:rPr>
       </w:pPr>
-      <w:bookmarkStart w:id="7" w:name="_Toc498682844"/>
-      <w:bookmarkStart w:id="8" w:name="_Toc490832653"/>
-      <w:bookmarkStart w:id="9" w:name="_Toc490835716"/>
+      <w:bookmarkStart w:id="6" w:name="_Toc498682844"/>
+      <w:bookmarkStart w:id="7" w:name="_Toc490832653"/>
+      <w:bookmarkStart w:id="8" w:name="_Toc490835716"/>
       <w:r>
         <w:rPr>
           <w:rFonts w:ascii="Times New Roman" w:eastAsia="Times New Roman" w:hAnsi="Times New Roman" w:cs="Times New Roman"/>
@@ -2908,7 +2906,7 @@
         </w:rPr>
         <w:t>Objectifs de l’application</w:t>
       </w:r>
-      <w:bookmarkEnd w:id="7"/>
+      <w:bookmarkEnd w:id="6"/>
     </w:p>
     <w:p>
       <w:pPr>
@@ -3030,7 +3028,7 @@
           <w:sz w:val="28"/>
         </w:rPr>
       </w:pPr>
-      <w:bookmarkStart w:id="10" w:name="_Toc498682845"/>
+      <w:bookmarkStart w:id="9" w:name="_Toc498682845"/>
       <w:r>
         <w:rPr>
           <w:rFonts w:ascii="Times New Roman" w:eastAsia="Times New Roman" w:hAnsi="Times New Roman" w:cs="Times New Roman"/>
@@ -3040,7 +3038,7 @@
         <w:lastRenderedPageBreak/>
         <w:t>Existant</w:t>
       </w:r>
-      <w:bookmarkEnd w:id="10"/>
+      <w:bookmarkEnd w:id="9"/>
     </w:p>
     <w:p>
       <w:pPr>
@@ -3261,9 +3259,9 @@
           <w:u w:val="single"/>
         </w:rPr>
       </w:pPr>
-      <w:bookmarkStart w:id="11" w:name="_Toc498682846"/>
+      <w:bookmarkStart w:id="10" w:name="_Toc498682846"/>
+      <w:bookmarkEnd w:id="7"/>
       <w:bookmarkEnd w:id="8"/>
-      <w:bookmarkEnd w:id="9"/>
       <w:r>
         <w:rPr>
           <w:rFonts w:ascii="Times New Roman" w:eastAsia="Times New Roman" w:hAnsi="Times New Roman" w:cs="Times New Roman"/>
@@ -3275,7 +3273,7 @@
         <w:lastRenderedPageBreak/>
         <w:t>Aspects fonctionnel et techniques</w:t>
       </w:r>
-      <w:bookmarkEnd w:id="11"/>
+      <w:bookmarkEnd w:id="10"/>
     </w:p>
     <w:p>
       <w:pPr>
@@ -3291,7 +3289,7 @@
           <w:sz w:val="28"/>
         </w:rPr>
       </w:pPr>
-      <w:bookmarkStart w:id="12" w:name="_Toc498682847"/>
+      <w:bookmarkStart w:id="11" w:name="_Toc498682847"/>
       <w:r>
         <w:rPr>
           <w:rFonts w:ascii="Times New Roman" w:eastAsia="Times New Roman" w:hAnsi="Times New Roman" w:cs="Times New Roman"/>
@@ -3300,7 +3298,7 @@
         </w:rPr>
         <w:t>Arborescence du Site</w:t>
       </w:r>
-      <w:bookmarkEnd w:id="12"/>
+      <w:bookmarkEnd w:id="11"/>
     </w:p>
     <w:p>
       <w:pPr>
@@ -3529,7 +3527,7 @@
           <w:sz w:val="28"/>
         </w:rPr>
       </w:pPr>
-      <w:bookmarkStart w:id="13" w:name="_Toc498682848"/>
+      <w:bookmarkStart w:id="12" w:name="_Toc498682848"/>
       <w:r>
         <w:rPr>
           <w:rFonts w:ascii="Times New Roman" w:eastAsia="Times New Roman" w:hAnsi="Times New Roman" w:cs="Times New Roman"/>
@@ -3538,7 +3536,7 @@
         </w:rPr>
         <w:t>Spécifications fonctionnelles</w:t>
       </w:r>
-      <w:bookmarkEnd w:id="13"/>
+      <w:bookmarkEnd w:id="12"/>
     </w:p>
     <w:p>
       <w:pPr>
@@ -3756,7 +3754,7 @@
           <w:sz w:val="28"/>
         </w:rPr>
       </w:pPr>
-      <w:bookmarkStart w:id="14" w:name="_Toc498682849"/>
+      <w:bookmarkStart w:id="13" w:name="_Toc498682849"/>
       <w:r>
         <w:rPr>
           <w:rFonts w:ascii="Times New Roman" w:eastAsia="Times New Roman" w:hAnsi="Times New Roman" w:cs="Times New Roman"/>
@@ -3765,7 +3763,7 @@
         </w:rPr>
         <w:t>Spécifications techniques</w:t>
       </w:r>
-      <w:bookmarkEnd w:id="14"/>
+      <w:bookmarkEnd w:id="13"/>
     </w:p>
     <w:p>
       <w:pPr>
@@ -4090,7 +4088,7 @@
           <w:sz w:val="28"/>
         </w:rPr>
       </w:pPr>
-      <w:bookmarkStart w:id="15" w:name="_Toc498682850"/>
+      <w:bookmarkStart w:id="14" w:name="_Toc498682850"/>
       <w:r>
         <w:rPr>
           <w:rFonts w:ascii="Times New Roman" w:eastAsia="Times New Roman" w:hAnsi="Times New Roman" w:cs="Times New Roman"/>
@@ -4100,7 +4098,7 @@
         <w:lastRenderedPageBreak/>
         <w:t>Contexte technique organisationnel</w:t>
       </w:r>
-      <w:bookmarkEnd w:id="15"/>
+      <w:bookmarkEnd w:id="14"/>
     </w:p>
     <w:p>
       <w:pPr>
@@ -4126,7 +4124,7 @@
           <w:szCs w:val="22"/>
         </w:rPr>
         <w:drawing>
-          <wp:anchor distT="0" distB="0" distL="114300" distR="114300" simplePos="0" relativeHeight="251656704" behindDoc="0" locked="0" layoutInCell="1" allowOverlap="1">
+          <wp:anchor distT="0" distB="0" distL="114300" distR="114300" simplePos="0" relativeHeight="251657728" behindDoc="0" locked="0" layoutInCell="1" allowOverlap="1">
             <wp:simplePos x="0" y="0"/>
             <wp:positionH relativeFrom="column">
               <wp:posOffset>-3810</wp:posOffset>
@@ -4202,7 +4200,7 @@
           <w:szCs w:val="22"/>
         </w:rPr>
         <w:drawing>
-          <wp:anchor distT="0" distB="0" distL="114300" distR="114300" simplePos="0" relativeHeight="251657728" behindDoc="0" locked="0" layoutInCell="1" allowOverlap="1">
+          <wp:anchor distT="0" distB="0" distL="114300" distR="114300" simplePos="0" relativeHeight="251658752" behindDoc="0" locked="0" layoutInCell="1" allowOverlap="1">
             <wp:simplePos x="0" y="0"/>
             <wp:positionH relativeFrom="column">
               <wp:posOffset>-3810</wp:posOffset>
@@ -4339,7 +4337,7 @@
           <w:sz w:val="28"/>
         </w:rPr>
       </w:pPr>
-      <w:bookmarkStart w:id="16" w:name="_Toc498682851"/>
+      <w:bookmarkStart w:id="15" w:name="_Toc498682851"/>
       <w:r>
         <w:rPr>
           <w:rFonts w:ascii="Times New Roman" w:eastAsia="Times New Roman" w:hAnsi="Times New Roman" w:cs="Times New Roman"/>
@@ -4348,7 +4346,7 @@
         </w:rPr>
         <w:t>Organisation</w:t>
       </w:r>
-      <w:bookmarkEnd w:id="16"/>
+      <w:bookmarkEnd w:id="15"/>
     </w:p>
     <w:p>
       <w:pPr>
@@ -4448,7 +4446,7 @@
           <w:u w:val="single"/>
         </w:rPr>
       </w:pPr>
-      <w:bookmarkStart w:id="17" w:name="_Toc498682852"/>
+      <w:bookmarkStart w:id="16" w:name="_Toc498682852"/>
       <w:r>
         <w:rPr>
           <w:rFonts w:ascii="Times New Roman" w:eastAsia="Times New Roman" w:hAnsi="Times New Roman" w:cs="Times New Roman"/>
@@ -4459,7 +4457,7 @@
         </w:rPr>
         <w:t>Analyse du Projet</w:t>
       </w:r>
-      <w:bookmarkEnd w:id="17"/>
+      <w:bookmarkEnd w:id="16"/>
     </w:p>
     <w:p>
       <w:pPr>
@@ -4475,27 +4473,24 @@
           <w:sz w:val="28"/>
         </w:rPr>
       </w:pPr>
-      <w:bookmarkStart w:id="18" w:name="_Toc498682853"/>
+      <w:bookmarkStart w:id="17" w:name="_Toc498682853"/>
       <w:r>
         <w:rPr>
           <w:noProof/>
-          <w:color w:val="000000"/>
-          <w:sz w:val="22"/>
-          <w:szCs w:val="22"/>
         </w:rPr>
         <w:drawing>
-          <wp:anchor distT="0" distB="0" distL="114300" distR="114300" simplePos="0" relativeHeight="251659776" behindDoc="0" locked="0" layoutInCell="1" allowOverlap="1">
+          <wp:anchor distT="0" distB="0" distL="114300" distR="114300" simplePos="0" relativeHeight="251662848" behindDoc="0" locked="0" layoutInCell="1" allowOverlap="1">
             <wp:simplePos x="0" y="0"/>
             <wp:positionH relativeFrom="column">
-              <wp:posOffset>-3810</wp:posOffset>
+              <wp:posOffset>0</wp:posOffset>
             </wp:positionH>
             <wp:positionV relativeFrom="paragraph">
-              <wp:posOffset>378460</wp:posOffset>
+              <wp:posOffset>474345</wp:posOffset>
             </wp:positionV>
-            <wp:extent cx="5400040" cy="3291840"/>
+            <wp:extent cx="5400040" cy="3172460"/>
             <wp:effectExtent l="0" t="0" r="0" b="0"/>
             <wp:wrapTopAndBottom/>
-            <wp:docPr id="8" name="Image 8" descr="https://lh5.googleusercontent.com/qa9VagAv9bLkOfEeBXKd1SDkyLwZ-9_iUFAm0o2--VfMPxIZjELJAAz46b-B8rFDoejhPuhEyM0vfcPL_KtonWgiBObmg3KlxislU1MskgO3tZaQ7AQjkApaKRQRn_ZDAq_XzgZ4"/>
+            <wp:docPr id="13" name="Image 13"/>
             <wp:cNvGraphicFramePr>
               <a:graphicFrameLocks xmlns:a="http://schemas.openxmlformats.org/drawingml/2006/main" noChangeAspect="1"/>
             </wp:cNvGraphicFramePr>
@@ -4503,10 +4498,8 @@
               <a:graphicData uri="http://schemas.openxmlformats.org/drawingml/2006/picture">
                 <pic:pic xmlns:pic="http://schemas.openxmlformats.org/drawingml/2006/picture">
                   <pic:nvPicPr>
-                    <pic:cNvPr id="0" name="Picture 6" descr="https://lh5.googleusercontent.com/qa9VagAv9bLkOfEeBXKd1SDkyLwZ-9_iUFAm0o2--VfMPxIZjELJAAz46b-B8rFDoejhPuhEyM0vfcPL_KtonWgiBObmg3KlxislU1MskgO3tZaQ7AQjkApaKRQRn_ZDAq_XzgZ4"/>
-                    <pic:cNvPicPr>
-                      <a:picLocks noChangeAspect="1" noChangeArrowheads="1"/>
-                    </pic:cNvPicPr>
+                    <pic:cNvPr id="13" name="CaptCasUtil.PNG"/>
+                    <pic:cNvPicPr/>
                   </pic:nvPicPr>
                   <pic:blipFill>
                     <a:blip r:embed="rId15">
@@ -4516,103 +4509,6 @@
                         </a:ext>
                       </a:extLst>
                     </a:blip>
-                    <a:srcRect/>
-                    <a:stretch>
-                      <a:fillRect/>
-                    </a:stretch>
-                  </pic:blipFill>
-                  <pic:spPr bwMode="auto">
-                    <a:xfrm>
-                      <a:off x="0" y="0"/>
-                      <a:ext cx="5400040" cy="3291840"/>
-                    </a:xfrm>
-                    <a:prstGeom prst="rect">
-                      <a:avLst/>
-                    </a:prstGeom>
-                    <a:noFill/>
-                    <a:ln>
-                      <a:noFill/>
-                    </a:ln>
-                  </pic:spPr>
-                </pic:pic>
-              </a:graphicData>
-            </a:graphic>
-          </wp:anchor>
-        </w:drawing>
-      </w:r>
-      <w:r>
-        <w:rPr>
-          <w:rFonts w:ascii="Times New Roman" w:eastAsia="Times New Roman" w:hAnsi="Times New Roman" w:cs="Times New Roman"/>
-          <w:i w:val="0"/>
-          <w:sz w:val="28"/>
-        </w:rPr>
-        <w:t>Use Case</w:t>
-      </w:r>
-      <w:bookmarkEnd w:id="18"/>
-    </w:p>
-    <w:p/>
-    <w:p/>
-    <w:p/>
-    <w:p/>
-    <w:p/>
-    <w:p/>
-    <w:p/>
-    <w:p>
-      <w:pPr>
-        <w:pStyle w:val="Titre2"/>
-        <w:numPr>
-          <w:ilvl w:val="1"/>
-          <w:numId w:val="9"/>
-        </w:numPr>
-        <w:ind w:hanging="11"/>
-        <w:rPr>
-          <w:rFonts w:ascii="Times New Roman" w:eastAsia="Times New Roman" w:hAnsi="Times New Roman" w:cs="Times New Roman"/>
-          <w:i w:val="0"/>
-          <w:sz w:val="28"/>
-        </w:rPr>
-      </w:pPr>
-      <w:bookmarkStart w:id="19" w:name="_Toc498682854"/>
-      <w:r>
-        <w:rPr>
-          <w:rFonts w:ascii="Times New Roman" w:eastAsia="Times New Roman" w:hAnsi="Times New Roman" w:cs="Times New Roman"/>
-          <w:i w:val="0"/>
-          <w:sz w:val="28"/>
-        </w:rPr>
-        <w:lastRenderedPageBreak/>
-        <w:t>MLD</w:t>
-      </w:r>
-      <w:bookmarkEnd w:id="19"/>
-    </w:p>
-    <w:p>
-      <w:r>
-        <w:rPr>
-          <w:noProof/>
-        </w:rPr>
-        <w:drawing>
-          <wp:anchor distT="0" distB="0" distL="114300" distR="114300" simplePos="0" relativeHeight="251665920" behindDoc="0" locked="0" layoutInCell="1" allowOverlap="1" wp14:anchorId="169F4793" wp14:editId="4882BC2B">
-            <wp:simplePos x="0" y="0"/>
-            <wp:positionH relativeFrom="column">
-              <wp:posOffset>0</wp:posOffset>
-            </wp:positionH>
-            <wp:positionV relativeFrom="paragraph">
-              <wp:posOffset>170815</wp:posOffset>
-            </wp:positionV>
-            <wp:extent cx="5400040" cy="4282440"/>
-            <wp:effectExtent l="0" t="0" r="0" b="3810"/>
-            <wp:wrapTopAndBottom/>
-            <wp:docPr id="10" name="Image 10"/>
-            <wp:cNvGraphicFramePr>
-              <a:graphicFrameLocks xmlns:a="http://schemas.openxmlformats.org/drawingml/2006/main" noChangeAspect="1"/>
-            </wp:cNvGraphicFramePr>
-            <a:graphic xmlns:a="http://schemas.openxmlformats.org/drawingml/2006/main">
-              <a:graphicData uri="http://schemas.openxmlformats.org/drawingml/2006/picture">
-                <pic:pic xmlns:pic="http://schemas.openxmlformats.org/drawingml/2006/picture">
-                  <pic:nvPicPr>
-                    <pic:cNvPr id="1" name=""/>
-                    <pic:cNvPicPr/>
-                  </pic:nvPicPr>
-                  <pic:blipFill>
-                    <a:blip r:embed="rId16"/>
                     <a:stretch>
                       <a:fillRect/>
                     </a:stretch>
@@ -4620,7 +4516,7 @@
                   <pic:spPr>
                     <a:xfrm>
                       <a:off x="0" y="0"/>
-                      <a:ext cx="5400040" cy="4282440"/>
+                      <a:ext cx="5400040" cy="3172460"/>
                     </a:xfrm>
                     <a:prstGeom prst="rect">
                       <a:avLst/>
@@ -4632,44 +4528,26 @@
           </wp:anchor>
         </w:drawing>
       </w:r>
-    </w:p>
-    <w:p>
-      <w:pPr>
-        <w:keepLines/>
-        <w:rPr>
-          <w:rFonts w:eastAsia="Times New Roman"/>
-          <w:b/>
-          <w:color w:val="1F497D"/>
-          <w:sz w:val="36"/>
-          <w:szCs w:val="40"/>
-          <w:u w:val="single"/>
-        </w:rPr>
-      </w:pPr>
-    </w:p>
-    <w:p>
-      <w:pPr>
-        <w:keepLines/>
-        <w:rPr>
-          <w:rFonts w:eastAsia="Times New Roman"/>
-          <w:b/>
-          <w:color w:val="1F497D"/>
-          <w:sz w:val="36"/>
-          <w:szCs w:val="40"/>
-          <w:u w:val="single"/>
-        </w:rPr>
-      </w:pPr>
-      <w:r>
-        <w:rPr>
-          <w:rFonts w:eastAsia="Times New Roman"/>
-          <w:b/>
-          <w:color w:val="1F497D"/>
-          <w:sz w:val="36"/>
-          <w:szCs w:val="40"/>
-          <w:u w:val="single"/>
-        </w:rPr>
-        <w:br w:type="page"/>
-      </w:r>
-    </w:p>
+      <w:r>
+        <w:rPr>
+          <w:rFonts w:ascii="Times New Roman" w:eastAsia="Times New Roman" w:hAnsi="Times New Roman" w:cs="Times New Roman"/>
+          <w:i w:val="0"/>
+          <w:sz w:val="28"/>
+        </w:rPr>
+        <w:t>Use Case</w:t>
+      </w:r>
+      <w:bookmarkEnd w:id="17"/>
+    </w:p>
+    <w:p/>
+    <w:p/>
+    <w:p/>
+    <w:p/>
+    <w:p/>
+    <w:p>
+      <w:bookmarkStart w:id="18" w:name="_GoBack"/>
+      <w:bookmarkEnd w:id="18"/>
+    </w:p>
+    <w:p/>
     <w:p>
       <w:pPr>
         <w:pStyle w:val="Titre2"/>
@@ -4684,25 +4562,36 @@
           <w:sz w:val="28"/>
         </w:rPr>
       </w:pPr>
-      <w:bookmarkStart w:id="20" w:name="_Toc498682855"/>
+      <w:bookmarkStart w:id="19" w:name="_Toc498682854"/>
+      <w:r>
+        <w:rPr>
+          <w:rFonts w:ascii="Times New Roman" w:eastAsia="Times New Roman" w:hAnsi="Times New Roman" w:cs="Times New Roman"/>
+          <w:i w:val="0"/>
+          <w:sz w:val="28"/>
+        </w:rPr>
+        <w:lastRenderedPageBreak/>
+        <w:t>MLD</w:t>
+      </w:r>
+      <w:bookmarkEnd w:id="19"/>
+    </w:p>
+    <w:p>
       <w:r>
         <w:rPr>
           <w:noProof/>
         </w:rPr>
-        <w:lastRenderedPageBreak/>
         <w:drawing>
-          <wp:anchor distT="0" distB="0" distL="114300" distR="114300" simplePos="0" relativeHeight="251663872" behindDoc="0" locked="0" layoutInCell="1" allowOverlap="1" wp14:anchorId="447EEDA6" wp14:editId="0B54AF30">
+          <wp:anchor distT="0" distB="0" distL="114300" distR="114300" simplePos="0" relativeHeight="251655680" behindDoc="0" locked="0" layoutInCell="1" allowOverlap="1">
             <wp:simplePos x="0" y="0"/>
             <wp:positionH relativeFrom="column">
-              <wp:posOffset>0</wp:posOffset>
+              <wp:posOffset>-280670</wp:posOffset>
             </wp:positionH>
             <wp:positionV relativeFrom="paragraph">
-              <wp:posOffset>388620</wp:posOffset>
+              <wp:posOffset>184785</wp:posOffset>
             </wp:positionV>
-            <wp:extent cx="5400040" cy="5435600"/>
+            <wp:extent cx="5953125" cy="3264535"/>
             <wp:effectExtent l="0" t="0" r="0" b="0"/>
             <wp:wrapTopAndBottom/>
-            <wp:docPr id="9" name="Image 9"/>
+            <wp:docPr id="11" name="Image 11"/>
             <wp:cNvGraphicFramePr>
               <a:graphicFrameLocks xmlns:a="http://schemas.openxmlformats.org/drawingml/2006/main" noChangeAspect="1"/>
             </wp:cNvGraphicFramePr>
@@ -4710,11 +4599,17 @@
               <a:graphicData uri="http://schemas.openxmlformats.org/drawingml/2006/picture">
                 <pic:pic xmlns:pic="http://schemas.openxmlformats.org/drawingml/2006/picture">
                   <pic:nvPicPr>
-                    <pic:cNvPr id="1" name=""/>
+                    <pic:cNvPr id="11" name="CaptMLD.PNG"/>
                     <pic:cNvPicPr/>
                   </pic:nvPicPr>
                   <pic:blipFill>
-                    <a:blip r:embed="rId17"/>
+                    <a:blip r:embed="rId16">
+                      <a:extLst>
+                        <a:ext uri="{28A0092B-C50C-407E-A947-70E740481C1C}">
+                          <a14:useLocalDpi xmlns:a14="http://schemas.microsoft.com/office/drawing/2010/main" val="0"/>
+                        </a:ext>
+                      </a:extLst>
+                    </a:blip>
                     <a:stretch>
                       <a:fillRect/>
                     </a:stretch>
@@ -4722,7 +4617,7 @@
                   <pic:spPr>
                     <a:xfrm>
                       <a:off x="0" y="0"/>
-                      <a:ext cx="5400040" cy="5435600"/>
+                      <a:ext cx="5953125" cy="3264535"/>
                     </a:xfrm>
                     <a:prstGeom prst="rect">
                       <a:avLst/>
@@ -4731,26 +4626,83 @@
                 </pic:pic>
               </a:graphicData>
             </a:graphic>
+            <wp14:sizeRelH relativeFrom="margin">
+              <wp14:pctWidth>0</wp14:pctWidth>
+            </wp14:sizeRelH>
             <wp14:sizeRelV relativeFrom="margin">
               <wp14:pctHeight>0</wp14:pctHeight>
             </wp14:sizeRelV>
           </wp:anchor>
         </w:drawing>
       </w:r>
-      <w:r>
+    </w:p>
+    <w:p>
+      <w:pPr>
+        <w:keepLines/>
+        <w:rPr>
+          <w:rFonts w:eastAsia="Times New Roman"/>
+          <w:b/>
+          <w:color w:val="1F497D"/>
+          <w:sz w:val="36"/>
+          <w:szCs w:val="40"/>
+          <w:u w:val="single"/>
+        </w:rPr>
+      </w:pPr>
+    </w:p>
+    <w:p>
+      <w:pPr>
+        <w:keepLines/>
+        <w:rPr>
+          <w:rFonts w:eastAsia="Times New Roman"/>
+          <w:b/>
+          <w:color w:val="1F497D"/>
+          <w:sz w:val="36"/>
+          <w:szCs w:val="40"/>
+          <w:u w:val="single"/>
+        </w:rPr>
+      </w:pPr>
+      <w:r>
+        <w:rPr>
+          <w:rFonts w:eastAsia="Times New Roman"/>
+          <w:b/>
+          <w:color w:val="1F497D"/>
+          <w:sz w:val="36"/>
+          <w:szCs w:val="40"/>
+          <w:u w:val="single"/>
+        </w:rPr>
+        <w:br w:type="page"/>
+      </w:r>
+    </w:p>
+    <w:p>
+      <w:pPr>
+        <w:pStyle w:val="Titre2"/>
+        <w:numPr>
+          <w:ilvl w:val="1"/>
+          <w:numId w:val="9"/>
+        </w:numPr>
+        <w:ind w:hanging="11"/>
         <w:rPr>
           <w:rFonts w:ascii="Times New Roman" w:eastAsia="Times New Roman" w:hAnsi="Times New Roman" w:cs="Times New Roman"/>
           <w:i w:val="0"/>
           <w:sz w:val="28"/>
         </w:rPr>
-        <w:t>M</w:t>
-      </w:r>
+      </w:pPr>
+      <w:bookmarkStart w:id="20" w:name="_Toc498682855"/>
       <w:r>
         <w:rPr>
           <w:rFonts w:ascii="Times New Roman" w:eastAsia="Times New Roman" w:hAnsi="Times New Roman" w:cs="Times New Roman"/>
           <w:i w:val="0"/>
           <w:sz w:val="28"/>
         </w:rPr>
+        <w:lastRenderedPageBreak/>
+        <w:t>M</w:t>
+      </w:r>
+      <w:r>
+        <w:rPr>
+          <w:rFonts w:ascii="Times New Roman" w:eastAsia="Times New Roman" w:hAnsi="Times New Roman" w:cs="Times New Roman"/>
+          <w:i w:val="0"/>
+          <w:sz w:val="28"/>
+        </w:rPr>
         <w:t>CD</w:t>
       </w:r>
       <w:bookmarkEnd w:id="20"/>
@@ -4759,6 +4711,66 @@
       <w:pPr>
         <w:keepLines/>
       </w:pPr>
+      <w:r>
+        <w:rPr>
+          <w:noProof/>
+        </w:rPr>
+        <w:drawing>
+          <wp:anchor distT="0" distB="0" distL="114300" distR="114300" simplePos="0" relativeHeight="251660800" behindDoc="0" locked="0" layoutInCell="1" allowOverlap="1">
+            <wp:simplePos x="0" y="0"/>
+            <wp:positionH relativeFrom="column">
+              <wp:posOffset>-546735</wp:posOffset>
+            </wp:positionH>
+            <wp:positionV relativeFrom="paragraph">
+              <wp:posOffset>211455</wp:posOffset>
+            </wp:positionV>
+            <wp:extent cx="6487160" cy="3220085"/>
+            <wp:effectExtent l="0" t="0" r="0" b="0"/>
+            <wp:wrapTopAndBottom/>
+            <wp:docPr id="12" name="Image 12"/>
+            <wp:cNvGraphicFramePr>
+              <a:graphicFrameLocks xmlns:a="http://schemas.openxmlformats.org/drawingml/2006/main" noChangeAspect="1"/>
+            </wp:cNvGraphicFramePr>
+            <a:graphic xmlns:a="http://schemas.openxmlformats.org/drawingml/2006/main">
+              <a:graphicData uri="http://schemas.openxmlformats.org/drawingml/2006/picture">
+                <pic:pic xmlns:pic="http://schemas.openxmlformats.org/drawingml/2006/picture">
+                  <pic:nvPicPr>
+                    <pic:cNvPr id="12" name="CaptMCD.PNG"/>
+                    <pic:cNvPicPr/>
+                  </pic:nvPicPr>
+                  <pic:blipFill>
+                    <a:blip r:embed="rId17">
+                      <a:extLst>
+                        <a:ext uri="{28A0092B-C50C-407E-A947-70E740481C1C}">
+                          <a14:useLocalDpi xmlns:a14="http://schemas.microsoft.com/office/drawing/2010/main" val="0"/>
+                        </a:ext>
+                      </a:extLst>
+                    </a:blip>
+                    <a:stretch>
+                      <a:fillRect/>
+                    </a:stretch>
+                  </pic:blipFill>
+                  <pic:spPr>
+                    <a:xfrm>
+                      <a:off x="0" y="0"/>
+                      <a:ext cx="6487160" cy="3220085"/>
+                    </a:xfrm>
+                    <a:prstGeom prst="rect">
+                      <a:avLst/>
+                    </a:prstGeom>
+                  </pic:spPr>
+                </pic:pic>
+              </a:graphicData>
+            </a:graphic>
+            <wp14:sizeRelH relativeFrom="margin">
+              <wp14:pctWidth>0</wp14:pctWidth>
+            </wp14:sizeRelH>
+            <wp14:sizeRelV relativeFrom="margin">
+              <wp14:pctHeight>0</wp14:pctHeight>
+            </wp14:sizeRelV>
+          </wp:anchor>
+        </w:drawing>
+      </w:r>
       <w:r>
         <w:br w:type="page"/>
       </w:r>
@@ -5248,7 +5260,7 @@
         <w:sz w:val="16"/>
         <w:szCs w:val="16"/>
       </w:rPr>
-      <w:t>2</w:t>
+      <w:t>9</w:t>
     </w:r>
     <w:r>
       <w:rPr>
@@ -5341,7 +5353,7 @@
         <v:path o:extrusionok="f" gradientshapeok="t" o:connecttype="rect"/>
         <o:lock v:ext="edit" aspectratio="t"/>
       </v:shapetype>
-      <v:shape id="_x0000_i1027" type="#_x0000_t75" style="width:10.5pt;height:10.5pt" o:bullet="t">
+      <v:shape id="_x0000_i1029" type="#_x0000_t75" style="width:10.5pt;height:10.5pt" o:bullet="t">
         <v:imagedata r:id="rId1" o:title="Word Work File L_412207828"/>
       </v:shape>
     </w:pict>
@@ -10432,7 +10444,7 @@
 </file>
 
 <file path=customXml/itemProps1.xml><?xml version="1.0" encoding="utf-8"?>
-<ds:datastoreItem xmlns:ds="http://schemas.openxmlformats.org/officeDocument/2006/customXml" ds:itemID="{33CCBAB0-8660-4377-8C6B-7BB0E3D775B2}">
+<ds:datastoreItem xmlns:ds="http://schemas.openxmlformats.org/officeDocument/2006/customXml" ds:itemID="{8E3C961A-2071-4C4C-B323-0B3893B2F844}">
   <ds:schemaRefs>
     <ds:schemaRef ds:uri="http://schemas.openxmlformats.org/officeDocument/2006/bibliography"/>
   </ds:schemaRefs>

</xml_diff>

<commit_message>
petit modif sur CDC, avancer du ppt
</commit_message>
<xml_diff>
--- a/Presentation Projet IT.docx
+++ b/Presentation Projet IT.docx
@@ -2748,14 +2748,23 @@
           <w:bCs/>
           <w:sz w:val="24"/>
         </w:rPr>
-        <w:t>bien est indisponible</w:t>
-      </w:r>
-      <w:r>
-        <w:rPr>
-          <w:rFonts w:ascii="Times New Roman" w:eastAsia="Times New Roman" w:hAnsi="Times New Roman" w:cs="Times New Roman"/>
-          <w:sz w:val="24"/>
-        </w:rPr>
-        <w:t xml:space="preserve"> pour un certain temps. </w:t>
+        <w:t xml:space="preserve">bien </w:t>
+      </w:r>
+      <w:r>
+        <w:rPr>
+          <w:rFonts w:ascii="Times New Roman" w:eastAsia="Times New Roman" w:hAnsi="Times New Roman" w:cs="Times New Roman"/>
+          <w:b/>
+          <w:bCs/>
+          <w:sz w:val="24"/>
+        </w:rPr>
+        <w:t>manque de visibilité</w:t>
+      </w:r>
+      <w:r>
+        <w:rPr>
+          <w:rFonts w:ascii="Times New Roman" w:eastAsia="Times New Roman" w:hAnsi="Times New Roman" w:cs="Times New Roman"/>
+          <w:sz w:val="24"/>
+        </w:rPr>
+        <w:t xml:space="preserve">. </w:t>
       </w:r>
     </w:p>
     <w:p>
@@ -2774,6 +2783,8 @@
         </w:rPr>
         <w:t>C’est à ce niveau que la bourse d’échange intervient en permettant le transfert de propriété ce qui réduira grandement le temps d’indisponibilité des biens.</w:t>
       </w:r>
+      <w:bookmarkStart w:id="5" w:name="_GoBack"/>
+      <w:bookmarkEnd w:id="5"/>
     </w:p>
     <w:p/>
     <w:p>
@@ -2789,7 +2800,7 @@
           <w:sz w:val="28"/>
         </w:rPr>
       </w:pPr>
-      <w:bookmarkStart w:id="5" w:name="_Toc498682843"/>
+      <w:bookmarkStart w:id="6" w:name="_Toc498682843"/>
       <w:r>
         <w:rPr>
           <w:rFonts w:ascii="Times New Roman" w:eastAsia="Times New Roman" w:hAnsi="Times New Roman" w:cs="Times New Roman"/>
@@ -2798,7 +2809,7 @@
         </w:rPr>
         <w:t>Cibles de notre projet</w:t>
       </w:r>
-      <w:bookmarkEnd w:id="5"/>
+      <w:bookmarkEnd w:id="6"/>
     </w:p>
     <w:p>
       <w:pPr>
@@ -2895,9 +2906,9 @@
           <w:sz w:val="28"/>
         </w:rPr>
       </w:pPr>
-      <w:bookmarkStart w:id="6" w:name="_Toc498682844"/>
-      <w:bookmarkStart w:id="7" w:name="_Toc490832653"/>
-      <w:bookmarkStart w:id="8" w:name="_Toc490835716"/>
+      <w:bookmarkStart w:id="7" w:name="_Toc498682844"/>
+      <w:bookmarkStart w:id="8" w:name="_Toc490832653"/>
+      <w:bookmarkStart w:id="9" w:name="_Toc490835716"/>
       <w:r>
         <w:rPr>
           <w:rFonts w:ascii="Times New Roman" w:eastAsia="Times New Roman" w:hAnsi="Times New Roman" w:cs="Times New Roman"/>
@@ -2906,7 +2917,7 @@
         </w:rPr>
         <w:t>Objectifs de l’application</w:t>
       </w:r>
-      <w:bookmarkEnd w:id="6"/>
+      <w:bookmarkEnd w:id="7"/>
     </w:p>
     <w:p>
       <w:pPr>
@@ -3028,7 +3039,7 @@
           <w:sz w:val="28"/>
         </w:rPr>
       </w:pPr>
-      <w:bookmarkStart w:id="9" w:name="_Toc498682845"/>
+      <w:bookmarkStart w:id="10" w:name="_Toc498682845"/>
       <w:r>
         <w:rPr>
           <w:rFonts w:ascii="Times New Roman" w:eastAsia="Times New Roman" w:hAnsi="Times New Roman" w:cs="Times New Roman"/>
@@ -3038,7 +3049,7 @@
         <w:lastRenderedPageBreak/>
         <w:t>Existant</w:t>
       </w:r>
-      <w:bookmarkEnd w:id="9"/>
+      <w:bookmarkEnd w:id="10"/>
     </w:p>
     <w:p>
       <w:pPr>
@@ -3259,9 +3270,9 @@
           <w:u w:val="single"/>
         </w:rPr>
       </w:pPr>
-      <w:bookmarkStart w:id="10" w:name="_Toc498682846"/>
-      <w:bookmarkEnd w:id="7"/>
+      <w:bookmarkStart w:id="11" w:name="_Toc498682846"/>
       <w:bookmarkEnd w:id="8"/>
+      <w:bookmarkEnd w:id="9"/>
       <w:r>
         <w:rPr>
           <w:rFonts w:ascii="Times New Roman" w:eastAsia="Times New Roman" w:hAnsi="Times New Roman" w:cs="Times New Roman"/>
@@ -3273,7 +3284,7 @@
         <w:lastRenderedPageBreak/>
         <w:t>Aspects fonctionnel et techniques</w:t>
       </w:r>
-      <w:bookmarkEnd w:id="10"/>
+      <w:bookmarkEnd w:id="11"/>
     </w:p>
     <w:p>
       <w:pPr>
@@ -3289,7 +3300,7 @@
           <w:sz w:val="28"/>
         </w:rPr>
       </w:pPr>
-      <w:bookmarkStart w:id="11" w:name="_Toc498682847"/>
+      <w:bookmarkStart w:id="12" w:name="_Toc498682847"/>
       <w:r>
         <w:rPr>
           <w:rFonts w:ascii="Times New Roman" w:eastAsia="Times New Roman" w:hAnsi="Times New Roman" w:cs="Times New Roman"/>
@@ -3298,7 +3309,7 @@
         </w:rPr>
         <w:t>Arborescence du Site</w:t>
       </w:r>
-      <w:bookmarkEnd w:id="11"/>
+      <w:bookmarkEnd w:id="12"/>
     </w:p>
     <w:p>
       <w:pPr>
@@ -3527,7 +3538,7 @@
           <w:sz w:val="28"/>
         </w:rPr>
       </w:pPr>
-      <w:bookmarkStart w:id="12" w:name="_Toc498682848"/>
+      <w:bookmarkStart w:id="13" w:name="_Toc498682848"/>
       <w:r>
         <w:rPr>
           <w:rFonts w:ascii="Times New Roman" w:eastAsia="Times New Roman" w:hAnsi="Times New Roman" w:cs="Times New Roman"/>
@@ -3536,7 +3547,7 @@
         </w:rPr>
         <w:t>Spécifications fonctionnelles</w:t>
       </w:r>
-      <w:bookmarkEnd w:id="12"/>
+      <w:bookmarkEnd w:id="13"/>
     </w:p>
     <w:p>
       <w:pPr>
@@ -3754,7 +3765,7 @@
           <w:sz w:val="28"/>
         </w:rPr>
       </w:pPr>
-      <w:bookmarkStart w:id="13" w:name="_Toc498682849"/>
+      <w:bookmarkStart w:id="14" w:name="_Toc498682849"/>
       <w:r>
         <w:rPr>
           <w:rFonts w:ascii="Times New Roman" w:eastAsia="Times New Roman" w:hAnsi="Times New Roman" w:cs="Times New Roman"/>
@@ -3763,7 +3774,7 @@
         </w:rPr>
         <w:t>Spécifications techniques</w:t>
       </w:r>
-      <w:bookmarkEnd w:id="13"/>
+      <w:bookmarkEnd w:id="14"/>
     </w:p>
     <w:p>
       <w:pPr>
@@ -4088,7 +4099,7 @@
           <w:sz w:val="28"/>
         </w:rPr>
       </w:pPr>
-      <w:bookmarkStart w:id="14" w:name="_Toc498682850"/>
+      <w:bookmarkStart w:id="15" w:name="_Toc498682850"/>
       <w:r>
         <w:rPr>
           <w:rFonts w:ascii="Times New Roman" w:eastAsia="Times New Roman" w:hAnsi="Times New Roman" w:cs="Times New Roman"/>
@@ -4098,7 +4109,7 @@
         <w:lastRenderedPageBreak/>
         <w:t>Contexte technique organisationnel</w:t>
       </w:r>
-      <w:bookmarkEnd w:id="14"/>
+      <w:bookmarkEnd w:id="15"/>
     </w:p>
     <w:p>
       <w:pPr>
@@ -4337,7 +4348,7 @@
           <w:sz w:val="28"/>
         </w:rPr>
       </w:pPr>
-      <w:bookmarkStart w:id="15" w:name="_Toc498682851"/>
+      <w:bookmarkStart w:id="16" w:name="_Toc498682851"/>
       <w:r>
         <w:rPr>
           <w:rFonts w:ascii="Times New Roman" w:eastAsia="Times New Roman" w:hAnsi="Times New Roman" w:cs="Times New Roman"/>
@@ -4346,7 +4357,7 @@
         </w:rPr>
         <w:t>Organisation</w:t>
       </w:r>
-      <w:bookmarkEnd w:id="15"/>
+      <w:bookmarkEnd w:id="16"/>
     </w:p>
     <w:p>
       <w:pPr>
@@ -4427,7 +4438,10 @@
         </w:numPr>
       </w:pPr>
       <w:r>
-        <w:t>Diagramme de Gant (Nous avons j’jusqu’à maintenant travailler sur des taches similaires donc son utilisation n’était pas nécessaire)</w:t>
+        <w:t xml:space="preserve">Diagramme de Gant (Nous avons </w:t>
+      </w:r>
+      <w:r>
+        <w:t>jusqu’à maintenant travailler sur des taches similaires donc son utilisation n’était pas nécessaire)</w:t>
       </w:r>
     </w:p>
     <w:p>
@@ -4446,7 +4460,7 @@
           <w:u w:val="single"/>
         </w:rPr>
       </w:pPr>
-      <w:bookmarkStart w:id="16" w:name="_Toc498682852"/>
+      <w:bookmarkStart w:id="17" w:name="_Toc498682852"/>
       <w:r>
         <w:rPr>
           <w:rFonts w:ascii="Times New Roman" w:eastAsia="Times New Roman" w:hAnsi="Times New Roman" w:cs="Times New Roman"/>
@@ -4457,7 +4471,7 @@
         </w:rPr>
         <w:t>Analyse du Projet</w:t>
       </w:r>
-      <w:bookmarkEnd w:id="16"/>
+      <w:bookmarkEnd w:id="17"/>
     </w:p>
     <w:p>
       <w:pPr>
@@ -4473,13 +4487,13 @@
           <w:sz w:val="28"/>
         </w:rPr>
       </w:pPr>
-      <w:bookmarkStart w:id="17" w:name="_Toc498682853"/>
+      <w:bookmarkStart w:id="18" w:name="_Toc498682853"/>
       <w:r>
         <w:rPr>
           <w:noProof/>
         </w:rPr>
         <w:drawing>
-          <wp:anchor distT="0" distB="0" distL="114300" distR="114300" simplePos="0" relativeHeight="251662848" behindDoc="0" locked="0" layoutInCell="1" allowOverlap="1">
+          <wp:anchor distT="0" distB="0" distL="114300" distR="114300" simplePos="0" relativeHeight="251660800" behindDoc="0" locked="0" layoutInCell="1" allowOverlap="1">
             <wp:simplePos x="0" y="0"/>
             <wp:positionH relativeFrom="column">
               <wp:posOffset>0</wp:posOffset>
@@ -4536,17 +4550,14 @@
         </w:rPr>
         <w:t>Use Case</w:t>
       </w:r>
-      <w:bookmarkEnd w:id="17"/>
+      <w:bookmarkEnd w:id="18"/>
     </w:p>
     <w:p/>
     <w:p/>
     <w:p/>
     <w:p/>
     <w:p/>
-    <w:p>
-      <w:bookmarkStart w:id="18" w:name="_GoBack"/>
-      <w:bookmarkEnd w:id="18"/>
-    </w:p>
+    <w:p/>
     <w:p/>
     <w:p>
       <w:pPr>
@@ -4580,7 +4591,7 @@
           <w:noProof/>
         </w:rPr>
         <w:drawing>
-          <wp:anchor distT="0" distB="0" distL="114300" distR="114300" simplePos="0" relativeHeight="251655680" behindDoc="0" locked="0" layoutInCell="1" allowOverlap="1">
+          <wp:anchor distT="0" distB="0" distL="114300" distR="114300" simplePos="0" relativeHeight="251656704" behindDoc="0" locked="0" layoutInCell="1" allowOverlap="1">
             <wp:simplePos x="0" y="0"/>
             <wp:positionH relativeFrom="column">
               <wp:posOffset>-280670</wp:posOffset>
@@ -4716,7 +4727,7 @@
           <w:noProof/>
         </w:rPr>
         <w:drawing>
-          <wp:anchor distT="0" distB="0" distL="114300" distR="114300" simplePos="0" relativeHeight="251660800" behindDoc="0" locked="0" layoutInCell="1" allowOverlap="1">
+          <wp:anchor distT="0" distB="0" distL="114300" distR="114300" simplePos="0" relativeHeight="251659776" behindDoc="0" locked="0" layoutInCell="1" allowOverlap="1">
             <wp:simplePos x="0" y="0"/>
             <wp:positionH relativeFrom="column">
               <wp:posOffset>-546735</wp:posOffset>
@@ -5260,7 +5271,7 @@
         <w:sz w:val="16"/>
         <w:szCs w:val="16"/>
       </w:rPr>
-      <w:t>9</w:t>
+      <w:t>4</w:t>
     </w:r>
     <w:r>
       <w:rPr>
@@ -5353,7 +5364,7 @@
         <v:path o:extrusionok="f" gradientshapeok="t" o:connecttype="rect"/>
         <o:lock v:ext="edit" aspectratio="t"/>
       </v:shapetype>
-      <v:shape id="_x0000_i1029" type="#_x0000_t75" style="width:10.5pt;height:10.5pt" o:bullet="t">
+      <v:shape id="_x0000_i1028" type="#_x0000_t75" style="width:10.5pt;height:10.5pt" o:bullet="t">
         <v:imagedata r:id="rId1" o:title="Word Work File L_412207828"/>
       </v:shape>
     </w:pict>
@@ -10444,7 +10455,7 @@
 </file>
 
 <file path=customXml/itemProps1.xml><?xml version="1.0" encoding="utf-8"?>
-<ds:datastoreItem xmlns:ds="http://schemas.openxmlformats.org/officeDocument/2006/customXml" ds:itemID="{8E3C961A-2071-4C4C-B323-0B3893B2F844}">
+<ds:datastoreItem xmlns:ds="http://schemas.openxmlformats.org/officeDocument/2006/customXml" ds:itemID="{9EFCE9D4-905F-4AE1-BE1F-49920AC2EF0F}">
   <ds:schemaRefs>
     <ds:schemaRef ds:uri="http://schemas.openxmlformats.org/officeDocument/2006/bibliography"/>
   </ds:schemaRefs>

</xml_diff>

<commit_message>
MAJ Copte Rendu, Site Statique, modif ReadMe
</commit_message>
<xml_diff>
--- a/Presentation Projet IT.docx
+++ b/Presentation Projet IT.docx
@@ -363,7 +363,7 @@
           <w:noProof/>
         </w:rPr>
         <w:pict>
-          <v:rect id="Rectangle 2" o:spid="_x0000_s1027" style="position:absolute;left:0;text-align:left;margin-left:0;margin-top:6.8pt;width:438pt;height:55.05pt;z-index:251661824;visibility:visible;mso-position-horizontal-relative:margin" o:gfxdata="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" o:allowincell="f" stroked="f">
+          <v:rect id="Rectangle 2" o:spid="_x0000_s1027" style="position:absolute;left:0;text-align:left;margin-left:0;margin-top:6.8pt;width:438pt;height:55.05pt;z-index:251662336;visibility:visible;mso-position-horizontal-relative:margin" o:gfxdata="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" o:allowincell="f" stroked="f">
             <v:path arrowok="t"/>
             <v:textbox inset="9pt,0,9pt,0">
               <w:txbxContent>
@@ -2783,8 +2783,6 @@
         </w:rPr>
         <w:t>C’est à ce niveau que la bourse d’échange intervient en permettant le transfert de propriété ce qui réduira grandement le temps d’indisponibilité des biens.</w:t>
       </w:r>
-      <w:bookmarkStart w:id="5" w:name="_GoBack"/>
-      <w:bookmarkEnd w:id="5"/>
     </w:p>
     <w:p/>
     <w:p>
@@ -2800,7 +2798,7 @@
           <w:sz w:val="28"/>
         </w:rPr>
       </w:pPr>
-      <w:bookmarkStart w:id="6" w:name="_Toc498682843"/>
+      <w:bookmarkStart w:id="5" w:name="_Toc498682843"/>
       <w:r>
         <w:rPr>
           <w:rFonts w:ascii="Times New Roman" w:eastAsia="Times New Roman" w:hAnsi="Times New Roman" w:cs="Times New Roman"/>
@@ -2809,7 +2807,7 @@
         </w:rPr>
         <w:t>Cibles de notre projet</w:t>
       </w:r>
-      <w:bookmarkEnd w:id="6"/>
+      <w:bookmarkEnd w:id="5"/>
     </w:p>
     <w:p>
       <w:pPr>
@@ -2906,9 +2904,9 @@
           <w:sz w:val="28"/>
         </w:rPr>
       </w:pPr>
-      <w:bookmarkStart w:id="7" w:name="_Toc498682844"/>
-      <w:bookmarkStart w:id="8" w:name="_Toc490832653"/>
-      <w:bookmarkStart w:id="9" w:name="_Toc490835716"/>
+      <w:bookmarkStart w:id="6" w:name="_Toc498682844"/>
+      <w:bookmarkStart w:id="7" w:name="_Toc490832653"/>
+      <w:bookmarkStart w:id="8" w:name="_Toc490835716"/>
       <w:r>
         <w:rPr>
           <w:rFonts w:ascii="Times New Roman" w:eastAsia="Times New Roman" w:hAnsi="Times New Roman" w:cs="Times New Roman"/>
@@ -2917,7 +2915,7 @@
         </w:rPr>
         <w:t>Objectifs de l’application</w:t>
       </w:r>
-      <w:bookmarkEnd w:id="7"/>
+      <w:bookmarkEnd w:id="6"/>
     </w:p>
     <w:p>
       <w:pPr>
@@ -3039,7 +3037,7 @@
           <w:sz w:val="28"/>
         </w:rPr>
       </w:pPr>
-      <w:bookmarkStart w:id="10" w:name="_Toc498682845"/>
+      <w:bookmarkStart w:id="9" w:name="_Toc498682845"/>
       <w:r>
         <w:rPr>
           <w:rFonts w:ascii="Times New Roman" w:eastAsia="Times New Roman" w:hAnsi="Times New Roman" w:cs="Times New Roman"/>
@@ -3049,7 +3047,7 @@
         <w:lastRenderedPageBreak/>
         <w:t>Existant</w:t>
       </w:r>
-      <w:bookmarkEnd w:id="10"/>
+      <w:bookmarkEnd w:id="9"/>
     </w:p>
     <w:p>
       <w:pPr>
@@ -3066,7 +3064,7 @@
           <w:sz w:val="28"/>
         </w:rPr>
         <w:drawing>
-          <wp:anchor distT="0" distB="0" distL="114300" distR="114300" simplePos="0" relativeHeight="251653632" behindDoc="1" locked="0" layoutInCell="1" allowOverlap="1">
+          <wp:anchor distT="0" distB="0" distL="114300" distR="114300" simplePos="0" relativeHeight="251653120" behindDoc="1" locked="0" layoutInCell="1" allowOverlap="1">
             <wp:simplePos x="0" y="0"/>
             <wp:positionH relativeFrom="column">
               <wp:posOffset>666750</wp:posOffset>
@@ -3143,7 +3141,7 @@
           <w:noProof/>
         </w:rPr>
         <w:drawing>
-          <wp:anchor distT="0" distB="0" distL="114300" distR="114300" simplePos="0" relativeHeight="251655680" behindDoc="0" locked="0" layoutInCell="1" allowOverlap="1" wp14:anchorId="430414C3" wp14:editId="456CD755">
+          <wp:anchor distT="0" distB="0" distL="114300" distR="114300" simplePos="0" relativeHeight="251655168" behindDoc="0" locked="0" layoutInCell="1" allowOverlap="1" wp14:anchorId="430414C3" wp14:editId="456CD755">
             <wp:simplePos x="0" y="0"/>
             <wp:positionH relativeFrom="column">
               <wp:posOffset>205740</wp:posOffset>
@@ -3191,7 +3189,7 @@
           <w:noProof/>
         </w:rPr>
         <w:drawing>
-          <wp:anchor distT="0" distB="0" distL="114300" distR="114300" simplePos="0" relativeHeight="251654656" behindDoc="0" locked="0" layoutInCell="1" allowOverlap="1" wp14:anchorId="4FA443C2" wp14:editId="21848853">
+          <wp:anchor distT="0" distB="0" distL="114300" distR="114300" simplePos="0" relativeHeight="251654144" behindDoc="0" locked="0" layoutInCell="1" allowOverlap="1" wp14:anchorId="4FA443C2" wp14:editId="21848853">
             <wp:simplePos x="0" y="0"/>
             <wp:positionH relativeFrom="column">
               <wp:posOffset>205740</wp:posOffset>
@@ -3270,9 +3268,9 @@
           <w:u w:val="single"/>
         </w:rPr>
       </w:pPr>
-      <w:bookmarkStart w:id="11" w:name="_Toc498682846"/>
+      <w:bookmarkStart w:id="10" w:name="_Toc498682846"/>
+      <w:bookmarkEnd w:id="7"/>
       <w:bookmarkEnd w:id="8"/>
-      <w:bookmarkEnd w:id="9"/>
       <w:r>
         <w:rPr>
           <w:rFonts w:ascii="Times New Roman" w:eastAsia="Times New Roman" w:hAnsi="Times New Roman" w:cs="Times New Roman"/>
@@ -3284,7 +3282,7 @@
         <w:lastRenderedPageBreak/>
         <w:t>Aspects fonctionnel et techniques</w:t>
       </w:r>
-      <w:bookmarkEnd w:id="11"/>
+      <w:bookmarkEnd w:id="10"/>
     </w:p>
     <w:p>
       <w:pPr>
@@ -3300,7 +3298,7 @@
           <w:sz w:val="28"/>
         </w:rPr>
       </w:pPr>
-      <w:bookmarkStart w:id="12" w:name="_Toc498682847"/>
+      <w:bookmarkStart w:id="11" w:name="_Toc498682847"/>
       <w:r>
         <w:rPr>
           <w:rFonts w:ascii="Times New Roman" w:eastAsia="Times New Roman" w:hAnsi="Times New Roman" w:cs="Times New Roman"/>
@@ -3309,7 +3307,7 @@
         </w:rPr>
         <w:t>Arborescence du Site</w:t>
       </w:r>
-      <w:bookmarkEnd w:id="12"/>
+      <w:bookmarkEnd w:id="11"/>
     </w:p>
     <w:p>
       <w:pPr>
@@ -3538,7 +3536,7 @@
           <w:sz w:val="28"/>
         </w:rPr>
       </w:pPr>
-      <w:bookmarkStart w:id="13" w:name="_Toc498682848"/>
+      <w:bookmarkStart w:id="12" w:name="_Toc498682848"/>
       <w:r>
         <w:rPr>
           <w:rFonts w:ascii="Times New Roman" w:eastAsia="Times New Roman" w:hAnsi="Times New Roman" w:cs="Times New Roman"/>
@@ -3547,7 +3545,7 @@
         </w:rPr>
         <w:t>Spécifications fonctionnelles</w:t>
       </w:r>
-      <w:bookmarkEnd w:id="13"/>
+      <w:bookmarkEnd w:id="12"/>
     </w:p>
     <w:p>
       <w:pPr>
@@ -3765,7 +3763,7 @@
           <w:sz w:val="28"/>
         </w:rPr>
       </w:pPr>
-      <w:bookmarkStart w:id="14" w:name="_Toc498682849"/>
+      <w:bookmarkStart w:id="13" w:name="_Toc498682849"/>
       <w:r>
         <w:rPr>
           <w:rFonts w:ascii="Times New Roman" w:eastAsia="Times New Roman" w:hAnsi="Times New Roman" w:cs="Times New Roman"/>
@@ -3774,7 +3772,7 @@
         </w:rPr>
         <w:t>Spécifications techniques</w:t>
       </w:r>
-      <w:bookmarkEnd w:id="14"/>
+      <w:bookmarkEnd w:id="13"/>
     </w:p>
     <w:p>
       <w:pPr>
@@ -4099,7 +4097,7 @@
           <w:sz w:val="28"/>
         </w:rPr>
       </w:pPr>
-      <w:bookmarkStart w:id="15" w:name="_Toc498682850"/>
+      <w:bookmarkStart w:id="14" w:name="_Toc498682850"/>
       <w:r>
         <w:rPr>
           <w:rFonts w:ascii="Times New Roman" w:eastAsia="Times New Roman" w:hAnsi="Times New Roman" w:cs="Times New Roman"/>
@@ -4109,7 +4107,7 @@
         <w:lastRenderedPageBreak/>
         <w:t>Contexte technique organisationnel</w:t>
       </w:r>
-      <w:bookmarkEnd w:id="15"/>
+      <w:bookmarkEnd w:id="14"/>
     </w:p>
     <w:p>
       <w:pPr>
@@ -4135,7 +4133,7 @@
           <w:szCs w:val="22"/>
         </w:rPr>
         <w:drawing>
-          <wp:anchor distT="0" distB="0" distL="114300" distR="114300" simplePos="0" relativeHeight="251657728" behindDoc="0" locked="0" layoutInCell="1" allowOverlap="1">
+          <wp:anchor distT="0" distB="0" distL="114300" distR="114300" simplePos="0" relativeHeight="251657216" behindDoc="0" locked="0" layoutInCell="1" allowOverlap="1">
             <wp:simplePos x="0" y="0"/>
             <wp:positionH relativeFrom="column">
               <wp:posOffset>-3810</wp:posOffset>
@@ -4211,7 +4209,7 @@
           <w:szCs w:val="22"/>
         </w:rPr>
         <w:drawing>
-          <wp:anchor distT="0" distB="0" distL="114300" distR="114300" simplePos="0" relativeHeight="251658752" behindDoc="0" locked="0" layoutInCell="1" allowOverlap="1">
+          <wp:anchor distT="0" distB="0" distL="114300" distR="114300" simplePos="0" relativeHeight="251658240" behindDoc="0" locked="0" layoutInCell="1" allowOverlap="1">
             <wp:simplePos x="0" y="0"/>
             <wp:positionH relativeFrom="column">
               <wp:posOffset>-3810</wp:posOffset>
@@ -4348,7 +4346,7 @@
           <w:sz w:val="28"/>
         </w:rPr>
       </w:pPr>
-      <w:bookmarkStart w:id="16" w:name="_Toc498682851"/>
+      <w:bookmarkStart w:id="15" w:name="_Toc498682851"/>
       <w:r>
         <w:rPr>
           <w:rFonts w:ascii="Times New Roman" w:eastAsia="Times New Roman" w:hAnsi="Times New Roman" w:cs="Times New Roman"/>
@@ -4357,7 +4355,7 @@
         </w:rPr>
         <w:t>Organisation</w:t>
       </w:r>
-      <w:bookmarkEnd w:id="16"/>
+      <w:bookmarkEnd w:id="15"/>
     </w:p>
     <w:p>
       <w:pPr>
@@ -4460,7 +4458,7 @@
           <w:u w:val="single"/>
         </w:rPr>
       </w:pPr>
-      <w:bookmarkStart w:id="17" w:name="_Toc498682852"/>
+      <w:bookmarkStart w:id="16" w:name="_Toc498682852"/>
       <w:r>
         <w:rPr>
           <w:rFonts w:ascii="Times New Roman" w:eastAsia="Times New Roman" w:hAnsi="Times New Roman" w:cs="Times New Roman"/>
@@ -4471,7 +4469,7 @@
         </w:rPr>
         <w:t>Analyse du Projet</w:t>
       </w:r>
-      <w:bookmarkEnd w:id="17"/>
+      <w:bookmarkEnd w:id="16"/>
     </w:p>
     <w:p>
       <w:pPr>
@@ -4487,13 +4485,13 @@
           <w:sz w:val="28"/>
         </w:rPr>
       </w:pPr>
-      <w:bookmarkStart w:id="18" w:name="_Toc498682853"/>
+      <w:bookmarkStart w:id="17" w:name="_Toc498682853"/>
       <w:r>
         <w:rPr>
           <w:noProof/>
         </w:rPr>
         <w:drawing>
-          <wp:anchor distT="0" distB="0" distL="114300" distR="114300" simplePos="0" relativeHeight="251660800" behindDoc="0" locked="0" layoutInCell="1" allowOverlap="1">
+          <wp:anchor distT="0" distB="0" distL="114300" distR="114300" simplePos="0" relativeHeight="251660288" behindDoc="0" locked="0" layoutInCell="1" allowOverlap="1">
             <wp:simplePos x="0" y="0"/>
             <wp:positionH relativeFrom="column">
               <wp:posOffset>0</wp:posOffset>
@@ -4550,7 +4548,7 @@
         </w:rPr>
         <w:t>Use Case</w:t>
       </w:r>
-      <w:bookmarkEnd w:id="18"/>
+      <w:bookmarkEnd w:id="17"/>
     </w:p>
     <w:p/>
     <w:p/>
@@ -4573,7 +4571,7 @@
           <w:sz w:val="28"/>
         </w:rPr>
       </w:pPr>
-      <w:bookmarkStart w:id="19" w:name="_Toc498682854"/>
+      <w:bookmarkStart w:id="18" w:name="_Toc498682854"/>
       <w:r>
         <w:rPr>
           <w:rFonts w:ascii="Times New Roman" w:eastAsia="Times New Roman" w:hAnsi="Times New Roman" w:cs="Times New Roman"/>
@@ -4583,7 +4581,7 @@
         <w:lastRenderedPageBreak/>
         <w:t>MLD</w:t>
       </w:r>
-      <w:bookmarkEnd w:id="19"/>
+      <w:bookmarkEnd w:id="18"/>
     </w:p>
     <w:p>
       <w:r>
@@ -4591,7 +4589,7 @@
           <w:noProof/>
         </w:rPr>
         <w:drawing>
-          <wp:anchor distT="0" distB="0" distL="114300" distR="114300" simplePos="0" relativeHeight="251656704" behindDoc="0" locked="0" layoutInCell="1" allowOverlap="1">
+          <wp:anchor distT="0" distB="0" distL="114300" distR="114300" simplePos="0" relativeHeight="251656192" behindDoc="0" locked="0" layoutInCell="1" allowOverlap="1">
             <wp:simplePos x="0" y="0"/>
             <wp:positionH relativeFrom="column">
               <wp:posOffset>-280670</wp:posOffset>
@@ -4698,7 +4696,7 @@
           <w:sz w:val="28"/>
         </w:rPr>
       </w:pPr>
-      <w:bookmarkStart w:id="20" w:name="_Toc498682855"/>
+      <w:bookmarkStart w:id="19" w:name="_Toc498682855"/>
       <w:r>
         <w:rPr>
           <w:rFonts w:ascii="Times New Roman" w:eastAsia="Times New Roman" w:hAnsi="Times New Roman" w:cs="Times New Roman"/>
@@ -4716,7 +4714,7 @@
         </w:rPr>
         <w:t>CD</w:t>
       </w:r>
-      <w:bookmarkEnd w:id="20"/>
+      <w:bookmarkEnd w:id="19"/>
     </w:p>
     <w:p>
       <w:pPr>
@@ -4727,7 +4725,7 @@
           <w:noProof/>
         </w:rPr>
         <w:drawing>
-          <wp:anchor distT="0" distB="0" distL="114300" distR="114300" simplePos="0" relativeHeight="251659776" behindDoc="0" locked="0" layoutInCell="1" allowOverlap="1">
+          <wp:anchor distT="0" distB="0" distL="114300" distR="114300" simplePos="0" relativeHeight="251659264" behindDoc="0" locked="0" layoutInCell="1" allowOverlap="1">
             <wp:simplePos x="0" y="0"/>
             <wp:positionH relativeFrom="column">
               <wp:posOffset>-546735</wp:posOffset>
@@ -4800,7 +4798,7 @@
           <w:sz w:val="28"/>
         </w:rPr>
       </w:pPr>
-      <w:bookmarkStart w:id="21" w:name="_Toc498682856"/>
+      <w:bookmarkStart w:id="20" w:name="_Toc498682856"/>
       <w:r>
         <w:rPr>
           <w:rFonts w:ascii="Times New Roman" w:eastAsia="Times New Roman" w:hAnsi="Times New Roman" w:cs="Times New Roman"/>
@@ -4810,7 +4808,7 @@
         <w:lastRenderedPageBreak/>
         <w:t>Requête MySQL</w:t>
       </w:r>
-      <w:bookmarkEnd w:id="21"/>
+      <w:bookmarkEnd w:id="20"/>
     </w:p>
     <w:p>
       <w:pPr>
@@ -5067,9 +5065,209 @@
         </w:rPr>
       </w:pPr>
     </w:p>
+    <w:p>
+      <w:pPr>
+        <w:rPr>
+          <w:lang w:val="en-US"/>
+        </w:rPr>
+      </w:pPr>
+    </w:p>
+    <w:p>
+      <w:pPr>
+        <w:rPr>
+          <w:lang w:val="en-US"/>
+        </w:rPr>
+      </w:pPr>
+    </w:p>
+    <w:p>
+      <w:pPr>
+        <w:rPr>
+          <w:lang w:val="en-US"/>
+        </w:rPr>
+      </w:pPr>
+    </w:p>
+    <w:p>
+      <w:pPr>
+        <w:rPr>
+          <w:lang w:val="en-US"/>
+        </w:rPr>
+      </w:pPr>
+    </w:p>
+    <w:p>
+      <w:pPr>
+        <w:rPr>
+          <w:lang w:val="en-US"/>
+        </w:rPr>
+      </w:pPr>
+      <w:bookmarkStart w:id="21" w:name="_GoBack"/>
+      <w:bookmarkEnd w:id="21"/>
+    </w:p>
+    <w:p>
+      <w:pPr>
+        <w:rPr>
+          <w:lang w:val="en-US"/>
+        </w:rPr>
+      </w:pPr>
+    </w:p>
+    <w:p>
+      <w:pPr>
+        <w:rPr>
+          <w:lang w:val="en-US"/>
+        </w:rPr>
+      </w:pPr>
+    </w:p>
+    <w:p>
+      <w:pPr>
+        <w:rPr>
+          <w:lang w:val="en-US"/>
+        </w:rPr>
+      </w:pPr>
+    </w:p>
+    <w:p>
+      <w:pPr>
+        <w:rPr>
+          <w:lang w:val="en-US"/>
+        </w:rPr>
+      </w:pPr>
+    </w:p>
+    <w:p>
+      <w:pPr>
+        <w:rPr>
+          <w:lang w:val="en-US"/>
+        </w:rPr>
+      </w:pPr>
+    </w:p>
+    <w:p>
+      <w:pPr>
+        <w:rPr>
+          <w:lang w:val="en-US"/>
+        </w:rPr>
+      </w:pPr>
+    </w:p>
+    <w:p>
+      <w:pPr>
+        <w:rPr>
+          <w:lang w:val="en-US"/>
+        </w:rPr>
+      </w:pPr>
+    </w:p>
+    <w:p>
+      <w:pPr>
+        <w:rPr>
+          <w:lang w:val="en-US"/>
+        </w:rPr>
+      </w:pPr>
+    </w:p>
+    <w:p>
+      <w:pPr>
+        <w:rPr>
+          <w:lang w:val="en-US"/>
+        </w:rPr>
+      </w:pPr>
+    </w:p>
+    <w:p>
+      <w:pPr>
+        <w:rPr>
+          <w:lang w:val="en-US"/>
+        </w:rPr>
+      </w:pPr>
+    </w:p>
+    <w:p>
+      <w:pPr>
+        <w:rPr>
+          <w:lang w:val="en-US"/>
+        </w:rPr>
+      </w:pPr>
+    </w:p>
+    <w:p>
+      <w:pPr>
+        <w:rPr>
+          <w:lang w:val="en-US"/>
+        </w:rPr>
+      </w:pPr>
+    </w:p>
+    <w:p>
+      <w:pPr>
+        <w:pStyle w:val="Titre2"/>
+        <w:numPr>
+          <w:ilvl w:val="1"/>
+          <w:numId w:val="9"/>
+        </w:numPr>
+        <w:ind w:hanging="11"/>
+        <w:rPr>
+          <w:rFonts w:ascii="Times New Roman" w:eastAsia="Times New Roman" w:hAnsi="Times New Roman" w:cs="Times New Roman"/>
+          <w:i w:val="0"/>
+          <w:sz w:val="28"/>
+        </w:rPr>
+      </w:pPr>
+      <w:r>
+        <w:rPr>
+          <w:noProof/>
+        </w:rPr>
+        <w:lastRenderedPageBreak/>
+        <w:drawing>
+          <wp:anchor distT="0" distB="0" distL="114300" distR="114300" simplePos="0" relativeHeight="251661824" behindDoc="0" locked="0" layoutInCell="1" allowOverlap="1">
+            <wp:simplePos x="0" y="0"/>
+            <wp:positionH relativeFrom="column">
+              <wp:posOffset>-3810</wp:posOffset>
+            </wp:positionH>
+            <wp:positionV relativeFrom="paragraph">
+              <wp:posOffset>434975</wp:posOffset>
+            </wp:positionV>
+            <wp:extent cx="5400040" cy="2952115"/>
+            <wp:effectExtent l="0" t="0" r="0" b="0"/>
+            <wp:wrapTopAndBottom/>
+            <wp:docPr id="8" name="Image 8"/>
+            <wp:cNvGraphicFramePr>
+              <a:graphicFrameLocks xmlns:a="http://schemas.openxmlformats.org/drawingml/2006/main" noChangeAspect="1"/>
+            </wp:cNvGraphicFramePr>
+            <a:graphic xmlns:a="http://schemas.openxmlformats.org/drawingml/2006/main">
+              <a:graphicData uri="http://schemas.openxmlformats.org/drawingml/2006/picture">
+                <pic:pic xmlns:pic="http://schemas.openxmlformats.org/drawingml/2006/picture">
+                  <pic:nvPicPr>
+                    <pic:cNvPr id="8" name="TestUnit.png"/>
+                    <pic:cNvPicPr/>
+                  </pic:nvPicPr>
+                  <pic:blipFill>
+                    <a:blip r:embed="rId18">
+                      <a:extLst>
+                        <a:ext uri="{28A0092B-C50C-407E-A947-70E740481C1C}">
+                          <a14:useLocalDpi xmlns:a14="http://schemas.microsoft.com/office/drawing/2010/main" val="0"/>
+                        </a:ext>
+                      </a:extLst>
+                    </a:blip>
+                    <a:stretch>
+                      <a:fillRect/>
+                    </a:stretch>
+                  </pic:blipFill>
+                  <pic:spPr>
+                    <a:xfrm>
+                      <a:off x="0" y="0"/>
+                      <a:ext cx="5400040" cy="2952115"/>
+                    </a:xfrm>
+                    <a:prstGeom prst="rect">
+                      <a:avLst/>
+                    </a:prstGeom>
+                  </pic:spPr>
+                </pic:pic>
+              </a:graphicData>
+            </a:graphic>
+          </wp:anchor>
+        </w:drawing>
+      </w:r>
+      <w:r>
+        <w:rPr>
+          <w:rFonts w:ascii="Times New Roman" w:eastAsia="Times New Roman" w:hAnsi="Times New Roman" w:cs="Times New Roman"/>
+          <w:i w:val="0"/>
+          <w:sz w:val="28"/>
+        </w:rPr>
+        <w:t>Tests Unitaires</w:t>
+      </w:r>
+    </w:p>
+    <w:p/>
     <w:sectPr>
-      <w:headerReference w:type="default" r:id="rId18"/>
-      <w:footerReference w:type="default" r:id="rId19"/>
+      <w:headerReference w:type="default" r:id="rId19"/>
+      <w:footerReference w:type="default" r:id="rId20"/>
       <w:pgSz w:w="11906" w:h="16838"/>
       <w:pgMar w:top="1985" w:right="1701" w:bottom="1418" w:left="1701" w:header="1135" w:footer="720" w:gutter="0"/>
       <w:pgNumType w:start="1"/>
@@ -5271,7 +5469,7 @@
         <w:sz w:val="16"/>
         <w:szCs w:val="16"/>
       </w:rPr>
-      <w:t>4</w:t>
+      <w:t>11</w:t>
     </w:r>
     <w:r>
       <w:rPr>
@@ -10455,7 +10653,7 @@
 </file>
 
 <file path=customXml/itemProps1.xml><?xml version="1.0" encoding="utf-8"?>
-<ds:datastoreItem xmlns:ds="http://schemas.openxmlformats.org/officeDocument/2006/customXml" ds:itemID="{9EFCE9D4-905F-4AE1-BE1F-49920AC2EF0F}">
+<ds:datastoreItem xmlns:ds="http://schemas.openxmlformats.org/officeDocument/2006/customXml" ds:itemID="{E40C8478-755B-4B7A-935F-E28BDC2303F0}">
   <ds:schemaRefs>
     <ds:schemaRef ds:uri="http://schemas.openxmlformats.org/officeDocument/2006/bibliography"/>
   </ds:schemaRefs>

</xml_diff>